<commit_message>
Resposta da questão 6
Análise de dados
</commit_message>
<xml_diff>
--- a/docs/Análise de Dados.docx
+++ b/docs/Análise de Dados.docx
@@ -35,7 +35,13 @@
         <w:jc w:val="both"/>
       </w:pPr>
       <w:r>
-        <w:t xml:space="preserve">O problema relatado no enunciado se trata de um problema de sistema de recomendação. Para gerar um produto que satisfaça ao cliente sem correr o risco de gerar insatisfação é preciso avaliar situações chamada </w:t>
+        <w:t>O problema relatado no enunciado se trata de um problema de sistema de recomendação. Para gerar um produto que satisfaça ao cliente sem correr o risco de gerar insatisfação é preciso avaliar situações chamada</w:t>
+      </w:r>
+      <w:r>
+        <w:t>s</w:t>
+      </w:r>
+      <w:r>
+        <w:t xml:space="preserve"> </w:t>
       </w:r>
       <w:r>
         <w:rPr>
@@ -46,6 +52,635 @@
       </w:r>
       <w:r>
         <w:t>.</w:t>
+      </w:r>
+    </w:p>
+    <w:p>
+      <w:pPr>
+        <w:jc w:val="both"/>
+      </w:pPr>
+      <w:r>
+        <w:t>Considerando conforme o enunciado do problema considera que todos os dados necessários estão disponíveis, os passos são:</w:t>
+      </w:r>
+    </w:p>
+    <w:p>
+      <w:pPr>
+        <w:pStyle w:val="PargrafodaLista"/>
+        <w:numPr>
+          <w:ilvl w:val="0"/>
+          <w:numId w:val="2"/>
+        </w:numPr>
+        <w:jc w:val="both"/>
+      </w:pPr>
+      <w:r>
+        <w:t>Montar um conjunto de dados usando um ETL.</w:t>
+      </w:r>
+    </w:p>
+    <w:p>
+      <w:pPr>
+        <w:pStyle w:val="PargrafodaLista"/>
+        <w:numPr>
+          <w:ilvl w:val="0"/>
+          <w:numId w:val="2"/>
+        </w:numPr>
+        <w:jc w:val="both"/>
+      </w:pPr>
+      <w:r>
+        <w:t>Determinar heurísticas de recomendações.</w:t>
+      </w:r>
+    </w:p>
+    <w:p>
+      <w:pPr>
+        <w:pStyle w:val="PargrafodaLista"/>
+        <w:numPr>
+          <w:ilvl w:val="0"/>
+          <w:numId w:val="2"/>
+        </w:numPr>
+        <w:jc w:val="both"/>
+      </w:pPr>
+      <w:r>
+        <w:t>Escolher um modelo estatístico ou de aprendizado de máquina para treinamento.</w:t>
+      </w:r>
+    </w:p>
+    <w:p>
+      <w:pPr>
+        <w:pStyle w:val="PargrafodaLista"/>
+        <w:numPr>
+          <w:ilvl w:val="0"/>
+          <w:numId w:val="2"/>
+        </w:numPr>
+        <w:jc w:val="both"/>
+      </w:pPr>
+      <w:r>
+        <w:t>Separar os dados em um grupo de treinamento e grupo de validação.</w:t>
+      </w:r>
+    </w:p>
+    <w:p>
+      <w:pPr>
+        <w:pStyle w:val="PargrafodaLista"/>
+        <w:numPr>
+          <w:ilvl w:val="0"/>
+          <w:numId w:val="2"/>
+        </w:numPr>
+        <w:jc w:val="both"/>
+      </w:pPr>
+      <w:r>
+        <w:t>Verificar métricas de desempenho.</w:t>
+      </w:r>
+    </w:p>
+    <w:p>
+      <w:pPr>
+        <w:pStyle w:val="PargrafodaLista"/>
+        <w:numPr>
+          <w:ilvl w:val="0"/>
+          <w:numId w:val="2"/>
+        </w:numPr>
+        <w:jc w:val="both"/>
+      </w:pPr>
+      <w:r>
+        <w:t>Realizar predições em ambiente real ou de produção.</w:t>
+      </w:r>
+    </w:p>
+    <w:p>
+      <w:pPr>
+        <w:pStyle w:val="PargrafodaLista"/>
+        <w:numPr>
+          <w:ilvl w:val="0"/>
+          <w:numId w:val="2"/>
+        </w:numPr>
+        <w:jc w:val="both"/>
+      </w:pPr>
+      <w:r>
+        <w:t>Melhorar o modelo com base nas predições.</w:t>
+      </w:r>
+    </w:p>
+    <w:p>
+      <w:pPr>
+        <w:ind w:left="360"/>
+        <w:jc w:val="both"/>
+      </w:pPr>
+      <w:r>
+        <w:t>Explicando cada passo:</w:t>
+      </w:r>
+    </w:p>
+    <w:p>
+      <w:pPr>
+        <w:pStyle w:val="PargrafodaLista"/>
+        <w:numPr>
+          <w:ilvl w:val="0"/>
+          <w:numId w:val="3"/>
+        </w:numPr>
+        <w:jc w:val="both"/>
+      </w:pPr>
+      <w:r>
+        <w:t xml:space="preserve">Montar um dataset usando </w:t>
+      </w:r>
+      <w:r>
+        <w:t>um ETL. Geralmente o Pandas, mas para especificamente problemas de recomendação, é mais desejável usar o Surprise.</w:t>
+      </w:r>
+    </w:p>
+    <w:p>
+      <w:pPr>
+        <w:pStyle w:val="PargrafodaLista"/>
+        <w:numPr>
+          <w:ilvl w:val="0"/>
+          <w:numId w:val="3"/>
+        </w:numPr>
+        <w:jc w:val="both"/>
+      </w:pPr>
+      <w:r>
+        <w:t>Nesse dataset queremos enfatizar as métricas como avaliações de produtos por usuário, número de produtos comprados por categoria, quais produtos um cliente específico comprou, quantos outros clientes compraram o mesmo produto. Parâmetros que queremos saber: quantidade de avaliações individuais por produto, valor médio das avaliações por produto, produtos comprados por usuário, avaliações dos produtos comprados por usuário.</w:t>
+      </w:r>
+    </w:p>
+    <w:p>
+      <w:pPr>
+        <w:pStyle w:val="PargrafodaLista"/>
+        <w:numPr>
+          <w:ilvl w:val="0"/>
+          <w:numId w:val="3"/>
+        </w:numPr>
+        <w:jc w:val="both"/>
+      </w:pPr>
+      <w:r>
+        <w:t xml:space="preserve">Escolher um modelo </w:t>
+      </w:r>
+      <w:r>
+        <w:t>de aprendizado de máquina que seja usável para a situação. Consideremos que a classificação seja binária para um modelo mais simples: o usuário gostará ou não do produto, então esperamos que um modelo linear seja capaz de resolver o problema com um bom score.</w:t>
+      </w:r>
+    </w:p>
+    <w:p>
+      <w:pPr>
+        <w:pStyle w:val="PargrafodaLista"/>
+        <w:numPr>
+          <w:ilvl w:val="0"/>
+          <w:numId w:val="3"/>
+        </w:numPr>
+        <w:jc w:val="both"/>
+      </w:pPr>
+      <w:r>
+        <w:t xml:space="preserve">O próximo passo é separar os dados presentes em um grupo de treinamento e um grupo de teste. É comum também utilizar algum método de </w:t>
+      </w:r>
+      <w:r>
+        <w:rPr>
+          <w:b/>
+          <w:bCs/>
+        </w:rPr>
+        <w:t>validação cruzada</w:t>
+      </w:r>
+      <w:r>
+        <w:t xml:space="preserve"> para isso. O mais comum é o método de </w:t>
+      </w:r>
+      <w:r>
+        <w:rPr>
+          <w:b/>
+          <w:bCs/>
+        </w:rPr>
+        <w:t>k-fold cross-validation</w:t>
+      </w:r>
+      <w:r>
+        <w:t>, em que se separa os dados em um conjunto de pastas, e se utiliza uma certa proporção, geralmente 80%/20% para treinamento e posteriormente teste. O objetivo dessa divisão em pastas é fazer com que todos os dados passem pelas fases de treinamento e teste, otimizando a quantidade de dados que se possui.</w:t>
+      </w:r>
+    </w:p>
+    <w:p>
+      <w:pPr>
+        <w:pStyle w:val="PargrafodaLista"/>
+        <w:numPr>
+          <w:ilvl w:val="0"/>
+          <w:numId w:val="3"/>
+        </w:numPr>
+        <w:jc w:val="both"/>
+      </w:pPr>
+      <w:r>
+        <w:t xml:space="preserve">Ao treinar o modelo, geralmente se faz sob uma </w:t>
+      </w:r>
+      <w:r>
+        <w:rPr>
+          <w:b/>
+          <w:bCs/>
+        </w:rPr>
+        <w:t>métrica</w:t>
+      </w:r>
+      <w:r>
+        <w:t xml:space="preserve">. A mais comum é o </w:t>
+      </w:r>
+      <w:r>
+        <w:rPr>
+          <w:b/>
+          <w:bCs/>
+        </w:rPr>
+        <w:t xml:space="preserve">accuracy score. </w:t>
+      </w:r>
+      <w:r>
+        <w:t xml:space="preserve">Podemos calcular o accuracy score tanto para treinamento quanto para validação. </w:t>
+      </w:r>
+      <w:r>
+        <w:t xml:space="preserve">É também interessante plotar a evolução dessas duas métricas ao longo das épocas em que o algoritmo é treinado, assim podemos avaliar se o modelo está ótimo, ou se está sofrendo com </w:t>
+      </w:r>
+      <w:r>
+        <w:rPr>
+          <w:b/>
+          <w:bCs/>
+        </w:rPr>
+        <w:t xml:space="preserve">overfitting </w:t>
+      </w:r>
+      <w:r>
+        <w:t xml:space="preserve">ou </w:t>
+      </w:r>
+      <w:r>
+        <w:rPr>
+          <w:b/>
+          <w:bCs/>
+        </w:rPr>
+        <w:t>underfitting</w:t>
+      </w:r>
+      <w:r>
+        <w:t xml:space="preserve">. Esses dois estágios são perigosos, pois um modelo em overfitting está “decorando” as predições, então ao ver dados novos, ele não se comportará com o mesmo desempenho. Um modelo em underfitting </w:t>
+      </w:r>
+      <w:r>
+        <w:lastRenderedPageBreak/>
+        <w:t>não é capaz o suficiente de aprender com eficiência as relações entre dado ou saída, caso isso ocorra, o algoritmo utilizado não é adequado o suficiente.</w:t>
+      </w:r>
+    </w:p>
+    <w:p>
+      <w:pPr>
+        <w:pStyle w:val="PargrafodaLista"/>
+        <w:numPr>
+          <w:ilvl w:val="0"/>
+          <w:numId w:val="3"/>
+        </w:numPr>
+        <w:jc w:val="both"/>
+      </w:pPr>
+      <w:r>
+        <w:t>Caso ocorra o underfitting, é necessário escolher outro modelo e repetir os processos de 1 a 5.</w:t>
+      </w:r>
+    </w:p>
+    <w:p>
+      <w:pPr>
+        <w:pStyle w:val="PargrafodaLista"/>
+        <w:numPr>
+          <w:ilvl w:val="0"/>
+          <w:numId w:val="3"/>
+        </w:numPr>
+        <w:spacing w:before="240"/>
+        <w:jc w:val="both"/>
+      </w:pPr>
+      <w:r>
+        <w:t xml:space="preserve">Caso ocorra o overfitting, é possível melhorar a dinâmica de aprendizado utilizando técnicas de </w:t>
+      </w:r>
+      <w:r>
+        <w:rPr>
+          <w:i/>
+          <w:iCs/>
+        </w:rPr>
+        <w:t>call-backs</w:t>
+      </w:r>
+      <w:r>
+        <w:t xml:space="preserve">. Pensando em frameworks como scikit learn e o keras, as técnicas de call-backs mais utilizadas para combater o overfitting são o </w:t>
+      </w:r>
+      <w:r>
+        <w:rPr>
+          <w:b/>
+          <w:bCs/>
+        </w:rPr>
+        <w:t xml:space="preserve">EarlyStopping </w:t>
+      </w:r>
+      <w:r>
+        <w:t xml:space="preserve">e o </w:t>
+      </w:r>
+      <w:r>
+        <w:rPr>
+          <w:b/>
+          <w:bCs/>
+        </w:rPr>
+        <w:t>ModelCheckpoint SaveBestOnly</w:t>
+      </w:r>
+      <w:r>
+        <w:t>. Esses call-backs têm por objetivo monitorar a atualização dos vieses e dos pesos em cada época de treinamento, parando a atualização dos pesos quando necessário e reiniciando o treinamento a partir do estado atual dos pesos. Essas técnicas servem para modelos complexos e com grande quantidade de dados, conforme assumo que seja o estado no case apresentado. Para modelos e dados mais simples, é possível aplicar a métrica R2 ou então diminuir a quantidade de épocas de treinamento, ou até mesmo a proporção entre a divisão entre treino e teste.</w:t>
+      </w:r>
+    </w:p>
+    <w:p>
+      <w:pPr>
+        <w:pStyle w:val="PargrafodaLista"/>
+        <w:numPr>
+          <w:ilvl w:val="0"/>
+          <w:numId w:val="3"/>
+        </w:numPr>
+        <w:spacing w:before="240"/>
+        <w:jc w:val="both"/>
+      </w:pPr>
+      <w:r>
+        <w:t>Considerando que o modelo esteja treinado sem overfitting, é hora de realizar as predições com os dados reais. Novamente monitora-se métricas para verificar se o modelo não sofrerá queda de rendiment</w:t>
+      </w:r>
+      <w:r>
+        <w:t>o. E se tudo ocorrer bem, o usuário receberá boas predições de produtos que receberá recomendações.</w:t>
+      </w:r>
+    </w:p>
+    <w:p>
+      <w:pPr>
+        <w:pStyle w:val="PargrafodaLista"/>
+        <w:numPr>
+          <w:ilvl w:val="0"/>
+          <w:numId w:val="3"/>
+        </w:numPr>
+        <w:spacing w:before="240"/>
+        <w:jc w:val="both"/>
+      </w:pPr>
+      <w:r>
+        <w:t>Caso o desempenho de acerto caia num nível que não seja aceito, isso determinado pelas regras de negócio, é necessário reavaliar as heurísticas de recomendação, bem como usar os dados das situações reais para melhorar o dataset e refazer o treinamento. Geralmente em um processo envolvendo aprendizado de máquina por técnica supervisionada, os passos descritos nesse algoritmo são feitos de forma recursiva de acordo com as regras de negócio.</w:t>
+      </w:r>
+    </w:p>
+    <w:p>
+      <w:pPr>
+        <w:pStyle w:val="Ttulo1"/>
+      </w:pPr>
+      <w:r>
+        <w:t>B) Técnicas de Pré-Processamento</w:t>
+      </w:r>
+    </w:p>
+    <w:p>
+      <w:pPr>
+        <w:jc w:val="both"/>
+      </w:pPr>
+      <w:r>
+        <w:t>Antes de aplicar técnicas de Machine Learning em dados, é preciso trabalhá-los de forma que o computador os entenda. As técnicas de pré-processamento são aplicadas em três fases, conhecidas como rotinas ETL (Extract, Transform and Load). De forma mais simples, essas fases de pré-processamento são a limpeza, a transformação e a redução de dados.</w:t>
+      </w:r>
+    </w:p>
+    <w:p>
+      <w:pPr>
+        <w:jc w:val="both"/>
+      </w:pPr>
+      <w:r>
+        <w:t xml:space="preserve">Na limpeza, geralmente verifica-se os dados são suficientes ou se os dados apresentam ruídos. Caso isso ocorra, geralmente remove-se os dados inúteis, como atributos nulos, atributos que não podem ser convertidos para </w:t>
+      </w:r>
+      <w:r>
+        <w:t xml:space="preserve">um valor numérico. Caso haja uma quantidade insuficiente, completa-se os dados por meio de técnicas de </w:t>
+      </w:r>
+      <w:r>
+        <w:rPr>
+          <w:b/>
+          <w:bCs/>
+        </w:rPr>
+        <w:t>data-augmentation</w:t>
+      </w:r>
+      <w:r>
+        <w:t xml:space="preserve">. Por exemplo, considerando um algoritmo que detecta padrões em imagens, ao realizar-se o </w:t>
+      </w:r>
+      <w:r>
+        <w:rPr>
+          <w:b/>
+          <w:bCs/>
+        </w:rPr>
+        <w:t>data augmentation</w:t>
+      </w:r>
+      <w:r>
+        <w:t xml:space="preserve">, </w:t>
+      </w:r>
+      <w:r>
+        <w:t>cria-se</w:t>
+      </w:r>
+      <w:r>
+        <w:t xml:space="preserve"> imagens</w:t>
+      </w:r>
+      <w:r>
+        <w:t xml:space="preserve"> por meio </w:t>
+      </w:r>
+      <w:r>
+        <w:t>da mudança</w:t>
+      </w:r>
+      <w:r>
+        <w:t xml:space="preserve"> da resolução, rotação, translação e segmentação das imagens já existentes.</w:t>
+      </w:r>
+      <w:r>
+        <w:t xml:space="preserve"> Em dados gerais, também é possível utilizar o aumento de dados com técnicas de suavização, regressão e agrupamento. No caso deste último, tem-se por objetivo eliminar dados chamados de </w:t>
+      </w:r>
+      <w:r>
+        <w:rPr>
+          <w:i/>
+          <w:iCs/>
+        </w:rPr>
+        <w:t>outliers</w:t>
+      </w:r>
+      <w:r>
+        <w:t>, que são ocorrências que fogem muito do desvio padrão do conjunto observado. Caso esses outliers não sejam tratados corretamente, isso pode direcionar o treinamento para uma análise equivocada.</w:t>
+      </w:r>
+    </w:p>
+    <w:p>
+      <w:pPr>
+        <w:jc w:val="both"/>
+      </w:pPr>
+      <w:r>
+        <w:t xml:space="preserve">Na transformação de dados, normalmente se coloca os mesmos em uma base que seja possível ser reconhecida pelos algoritmos de Machine Learning. Por exemplo, verifica-se se os dados são categóricos ou não. Sendo os mesmos categóricos, aplica-se técnicas de codificação como </w:t>
+      </w:r>
+      <w:r>
+        <w:rPr>
+          <w:i/>
+          <w:iCs/>
+        </w:rPr>
+        <w:t>one-hot-encoder</w:t>
+      </w:r>
+      <w:r>
+        <w:t xml:space="preserve">, que transforma os dados em uma codificação vetorial, que remove uma possível interpretação numérica que o algoritmo poderia ter sobre eles. Aplica-se a normalização, que </w:t>
+      </w:r>
+      <w:r>
+        <w:lastRenderedPageBreak/>
+        <w:t>pode ser entendida como a readequação de intervalo de observação. Por exemplo, em imagens de nível de cinza, a normalização transforma os valores de intensidade dos pixels do intervalo de codificação de 0 a 255 para 0 a 1.</w:t>
+      </w:r>
+    </w:p>
+    <w:p>
+      <w:pPr>
+        <w:jc w:val="both"/>
+      </w:pPr>
+      <w:r>
+        <w:t xml:space="preserve">Seleciona-se os atributos desejados, que são aqueles os quais se quer obter uma classificação. Voltando ao case do supermercado, estes atributos seriam a quantidade de itens comprados por cliente, a nota do produto, por exemplo. Em seguida aplica-se a discretização, principalmente se os dados forem dispostos em séries temporais. Nesse processo, é determinado um intervalo de amostragem, em que os dados são </w:t>
+      </w:r>
+      <w:r>
+        <w:t>seccionados. Por último, avalia-se os atributos estão dispostos em uma ordem hierarquizada, o que permite fazer assunções prévias sobre os dados.</w:t>
+      </w:r>
+    </w:p>
+    <w:p>
+      <w:pPr>
+        <w:jc w:val="both"/>
+      </w:pPr>
+      <w:r>
+        <w:t>Normalmente, os passos descritos até aqui são suficientes para a resolução da maioria dos problemas em Machine Learning.</w:t>
+      </w:r>
+      <w:r>
+        <w:t xml:space="preserve"> Mas em alguns casos, a redução de dimensionalidade se dá no propósito de diminuir a complexidade do problema. Esse processo pode ser tanto para diminuir a quantidade de dados treinados por vez, </w:t>
+      </w:r>
+      <w:r>
+        <w:t xml:space="preserve">os </w:t>
+      </w:r>
+      <w:r>
+        <w:rPr>
+          <w:i/>
+          <w:iCs/>
+        </w:rPr>
+        <w:t>batches</w:t>
+      </w:r>
+      <w:r>
+        <w:rPr>
+          <w:i/>
+          <w:iCs/>
+        </w:rPr>
+        <w:t xml:space="preserve"> sizes</w:t>
+      </w:r>
+      <w:r>
+        <w:t xml:space="preserve">, quanto na dimensão de classes que o problema pode identificar. Neste caso, por exemplo, um conjunto de n-atividades humanas possíveis de serem detectadas ou de n-palavras que possuem conotação semântica dentro de um analisador de sentimento podem ser </w:t>
+      </w:r>
+      <w:r>
+        <w:t>reduzidas</w:t>
+      </w:r>
+      <w:r>
+        <w:t xml:space="preserve"> para uma ordem inferior, como por exemplo um problema binário, com classes POSITIVO E FALSO. Para realizar a redução de dimensionalidade, emprega-se técnicas estatísticas como a Análise de Componentes Principais.</w:t>
+      </w:r>
+    </w:p>
+    <w:p>
+      <w:pPr>
+        <w:pStyle w:val="Ttulo1"/>
+      </w:pPr>
+      <w:r>
+        <w:t>C) Outliers ou Anomalias</w:t>
+      </w:r>
+    </w:p>
+    <w:p>
+      <w:pPr>
+        <w:jc w:val="both"/>
+      </w:pPr>
+      <w:r>
+        <w:t>Outliers ou anomalias são dados que estão fora do intervalo esperado que o conjunto geral se comporte. Por exemplo, em uma observação de candidatos que participam do Exame Nacional do Ensino Médio, o ENEM, observa-se que a maioria dos indivíduos</w:t>
+      </w:r>
+      <w:r>
+        <w:t xml:space="preserve"> inscritos</w:t>
+      </w:r>
+      <w:r>
+        <w:t xml:space="preserve"> possuem idade </w:t>
+      </w:r>
+      <w:r>
+        <w:t xml:space="preserve">entre 16 e 22 anos, porém há outros que possuem idades como 56, 40, 65 anos. Estes últimos indivíduos são chamados de outliers quanto à idade. A presença de outliers em um conjunto de dados pode induzir a classificações equivocadas em relação ao atributo analisado. </w:t>
+      </w:r>
+    </w:p>
+    <w:p>
+      <w:pPr>
+        <w:jc w:val="both"/>
+      </w:pPr>
+      <w:r>
+        <w:t>A melhor forma de identificar outliers em um conjunto de dados é por meio de visualização por meio de gráficos. O método mais adequado é calcular os quartis do conjunto de dados e plotar os boxplot por meio dos quartis. Então, identificar-se-á os elementos em torno da mediana e os elementos acima dos quartis dos ¾ e abaixo dos quartis do ¼. Estes elementos externos podem ser tratados como outliers e então removidos do conjunto.</w:t>
+      </w:r>
+    </w:p>
+    <w:p>
+      <w:pPr>
+        <w:pStyle w:val="Ttulo1"/>
+      </w:pPr>
+      <w:r>
+        <w:t>D) Algoritmo de Machine Learning: Perceptron</w:t>
+      </w:r>
+    </w:p>
+    <w:p>
+      <w:pPr>
+        <w:jc w:val="both"/>
+      </w:pPr>
+      <w:r>
+        <w:t>O modelo perceptron de camada simples, ou somente Perceptron, ou até neurônio é o modelo mais simples de rede neural e a estrutura básica de todos os algoritmos de Deep Learning conhecidos até hoje. O perceptron funciona por sua regra de aprendizado, chamada de Regra de Aprendizado do Perceptron.</w:t>
+      </w:r>
+    </w:p>
+    <w:p>
+      <w:pPr>
+        <w:jc w:val="both"/>
+      </w:pPr>
+      <w:r>
+        <w:t>Ele possui um conjunto de entrada e um conjunto de saída, e dois itens de atualização conhecidos como bias, ou viés, e pesos. O conjunto de saída pode ser definido como uma multiplicação dos pesos pela entrada, subtraído pela função de ativação.</w:t>
+      </w:r>
+    </w:p>
+    <w:p>
+      <w:pPr>
+        <w:jc w:val="both"/>
+      </w:pPr>
+      <w:r>
+        <w:t xml:space="preserve">A função de ativação é um mecanismo que considera o quanto o estado atual da predição está desviando do resultado esperado por meio de um erro, que é calculado pelo resultado esperado subtraído do viés. Essa função de erro determina a função de ativação somando-se ao estado anterior da observação, ou seja, é um processo que se repete ao longo do tempo. Assim, </w:t>
+      </w:r>
+      <w:r>
+        <w:t xml:space="preserve">a </w:t>
+      </w:r>
+      <w:r>
+        <w:lastRenderedPageBreak/>
+        <w:t>resposta, ou conjunto de saída liberado pelo perceptron é corrigido iteração a iteração, convergindo na direção da saída esperada. Como esse algoritmo é de aprendizado supervisionado, é necessário conhecer a saída esperada. Portanto, partindo de uma predição arbitrária, o perceptron por meio de seus pesos e atualização de funções de ativação vai corrigindo a trajetória em direção a saída esperada. O processo é recursivo, ou seja, se repete até atingir uma predição adequada, e cada repetição é denominada iteração, que pode ser detalhada a seguir:</w:t>
+      </w:r>
+    </w:p>
+    <w:p>
+      <w:pPr>
+        <w:pStyle w:val="PargrafodaLista"/>
+        <w:numPr>
+          <w:ilvl w:val="0"/>
+          <w:numId w:val="4"/>
+        </w:numPr>
+        <w:jc w:val="both"/>
+      </w:pPr>
+      <w:r>
+        <w:t>Recebe-se os dados de entrada.</w:t>
+      </w:r>
+    </w:p>
+    <w:p>
+      <w:pPr>
+        <w:pStyle w:val="PargrafodaLista"/>
+        <w:numPr>
+          <w:ilvl w:val="0"/>
+          <w:numId w:val="4"/>
+        </w:numPr>
+        <w:jc w:val="both"/>
+      </w:pPr>
+      <w:r>
+        <w:t>Prediz-se uma saída arbitrária.</w:t>
+      </w:r>
+    </w:p>
+    <w:p>
+      <w:pPr>
+        <w:pStyle w:val="PargrafodaLista"/>
+        <w:numPr>
+          <w:ilvl w:val="0"/>
+          <w:numId w:val="4"/>
+        </w:numPr>
+        <w:jc w:val="both"/>
+      </w:pPr>
+      <w:r>
+        <w:t>Multiplica-se os dados da entrada pela saída arbitrada anterior (pesos).</w:t>
+      </w:r>
+    </w:p>
+    <w:p>
+      <w:pPr>
+        <w:pStyle w:val="PargrafodaLista"/>
+        <w:numPr>
+          <w:ilvl w:val="0"/>
+          <w:numId w:val="4"/>
+        </w:numPr>
+        <w:jc w:val="both"/>
+      </w:pPr>
+      <w:r>
+        <w:t>Obtém-se o erro</w:t>
+      </w:r>
+    </w:p>
+    <w:p>
+      <w:pPr>
+        <w:pStyle w:val="PargrafodaLista"/>
+        <w:numPr>
+          <w:ilvl w:val="0"/>
+          <w:numId w:val="4"/>
+        </w:numPr>
+        <w:jc w:val="both"/>
+      </w:pPr>
+      <w:r>
+        <w:t>Calcula-se novos pesos subtraindo a função de ativação atual pelo novo erro.</w:t>
+      </w:r>
+    </w:p>
+    <w:p>
+      <w:pPr>
+        <w:pStyle w:val="PargrafodaLista"/>
+        <w:numPr>
+          <w:ilvl w:val="0"/>
+          <w:numId w:val="4"/>
+        </w:numPr>
+        <w:jc w:val="both"/>
+      </w:pPr>
+      <w:r>
+        <w:t>Repete-se o processo.</w:t>
       </w:r>
     </w:p>
     <w:sectPr>
@@ -61,6 +696,181 @@
 <file path=word/numbering.xml><?xml version="1.0" encoding="utf-8"?>
 <w:numbering xmlns:wpc="http://schemas.microsoft.com/office/word/2010/wordprocessingCanvas" xmlns:cx="http://schemas.microsoft.com/office/drawing/2014/chartex" xmlns:cx1="http://schemas.microsoft.com/office/drawing/2015/9/8/chartex" xmlns:cx2="http://schemas.microsoft.com/office/drawing/2015/10/21/chartex" xmlns:cx3="http://schemas.microsoft.com/office/drawing/2016/5/9/chartex" xmlns:cx4="http://schemas.microsoft.com/office/drawing/2016/5/10/chartex" xmlns:cx5="http://schemas.microsoft.com/office/drawing/2016/5/11/chartex" xmlns:cx6="http://schemas.microsoft.com/office/drawing/2016/5/12/chartex" xmlns:cx7="http://schemas.microsoft.com/office/drawing/2016/5/13/chartex" xmlns:cx8="http://schemas.microsoft.com/office/drawing/2016/5/14/chartex" xmlns:mc="http://schemas.openxmlformats.org/markup-compatibility/2006" xmlns:aink="http://schemas.microsoft.com/office/drawing/2016/ink" xmlns:am3d="http://schemas.microsoft.com/office/drawing/2017/model3d" xmlns:o="urn:schemas-microsoft-com:office:office" xmlns:r="http://schemas.openxmlformats.org/officeDocument/2006/relationships" xmlns:m="http://schemas.openxmlformats.org/officeDocument/2006/math" xmlns:v="urn:schemas-microsoft-com:vml" xmlns:wp14="http://schemas.microsoft.com/office/word/2010/wordprocessingDrawing" xmlns:wp="http://schemas.openxmlformats.org/drawingml/2006/wordprocessingDrawing" xmlns:w10="urn:schemas-microsoft-com:office:word" xmlns:w="http://schemas.openxmlformats.org/wordprocessingml/2006/main" xmlns:w14="http://schemas.microsoft.com/office/word/2010/wordml" xmlns:w15="http://schemas.microsoft.com/office/word/2012/wordml" xmlns:w16cex="http://schemas.microsoft.com/office/word/2018/wordml/cex" xmlns:w16cid="http://schemas.microsoft.com/office/word/2016/wordml/cid" xmlns:w16="http://schemas.microsoft.com/office/word/2018/wordml" xmlns:w16se="http://schemas.microsoft.com/office/word/2015/wordml/symex" xmlns:wpg="http://schemas.microsoft.com/office/word/2010/wordprocessingGroup" xmlns:wpi="http://schemas.microsoft.com/office/word/2010/wordprocessingInk" xmlns:wne="http://schemas.microsoft.com/office/word/2006/wordml" xmlns:wps="http://schemas.microsoft.com/office/word/2010/wordprocessingShape" mc:Ignorable="w14 w15 w16se w16cid w16 w16cex wp14">
   <w:abstractNum w:abstractNumId="0" w15:restartNumberingAfterBreak="0">
+    <w:nsid w:val="1EBC5199"/>
+    <w:multiLevelType w:val="hybridMultilevel"/>
+    <w:tmpl w:val="3F82B93E"/>
+    <w:lvl w:ilvl="0" w:tplc="B3B0DEDC">
+      <w:start w:val="1"/>
+      <w:numFmt w:val="decimal"/>
+      <w:lvlText w:val="%1."/>
+      <w:lvlJc w:val="left"/>
+      <w:pPr>
+        <w:ind w:left="720" w:hanging="360"/>
+      </w:pPr>
+      <w:rPr>
+        <w:rFonts w:hint="default"/>
+      </w:rPr>
+    </w:lvl>
+    <w:lvl w:ilvl="1" w:tplc="04160019" w:tentative="1">
+      <w:start w:val="1"/>
+      <w:numFmt w:val="lowerLetter"/>
+      <w:lvlText w:val="%2."/>
+      <w:lvlJc w:val="left"/>
+      <w:pPr>
+        <w:ind w:left="1440" w:hanging="360"/>
+      </w:pPr>
+    </w:lvl>
+    <w:lvl w:ilvl="2" w:tplc="0416001B" w:tentative="1">
+      <w:start w:val="1"/>
+      <w:numFmt w:val="lowerRoman"/>
+      <w:lvlText w:val="%3."/>
+      <w:lvlJc w:val="right"/>
+      <w:pPr>
+        <w:ind w:left="2160" w:hanging="180"/>
+      </w:pPr>
+    </w:lvl>
+    <w:lvl w:ilvl="3" w:tplc="0416000F" w:tentative="1">
+      <w:start w:val="1"/>
+      <w:numFmt w:val="decimal"/>
+      <w:lvlText w:val="%4."/>
+      <w:lvlJc w:val="left"/>
+      <w:pPr>
+        <w:ind w:left="2880" w:hanging="360"/>
+      </w:pPr>
+    </w:lvl>
+    <w:lvl w:ilvl="4" w:tplc="04160019" w:tentative="1">
+      <w:start w:val="1"/>
+      <w:numFmt w:val="lowerLetter"/>
+      <w:lvlText w:val="%5."/>
+      <w:lvlJc w:val="left"/>
+      <w:pPr>
+        <w:ind w:left="3600" w:hanging="360"/>
+      </w:pPr>
+    </w:lvl>
+    <w:lvl w:ilvl="5" w:tplc="0416001B" w:tentative="1">
+      <w:start w:val="1"/>
+      <w:numFmt w:val="lowerRoman"/>
+      <w:lvlText w:val="%6."/>
+      <w:lvlJc w:val="right"/>
+      <w:pPr>
+        <w:ind w:left="4320" w:hanging="180"/>
+      </w:pPr>
+    </w:lvl>
+    <w:lvl w:ilvl="6" w:tplc="0416000F" w:tentative="1">
+      <w:start w:val="1"/>
+      <w:numFmt w:val="decimal"/>
+      <w:lvlText w:val="%7."/>
+      <w:lvlJc w:val="left"/>
+      <w:pPr>
+        <w:ind w:left="5040" w:hanging="360"/>
+      </w:pPr>
+    </w:lvl>
+    <w:lvl w:ilvl="7" w:tplc="04160019" w:tentative="1">
+      <w:start w:val="1"/>
+      <w:numFmt w:val="lowerLetter"/>
+      <w:lvlText w:val="%8."/>
+      <w:lvlJc w:val="left"/>
+      <w:pPr>
+        <w:ind w:left="5760" w:hanging="360"/>
+      </w:pPr>
+    </w:lvl>
+    <w:lvl w:ilvl="8" w:tplc="0416001B" w:tentative="1">
+      <w:start w:val="1"/>
+      <w:numFmt w:val="lowerRoman"/>
+      <w:lvlText w:val="%9."/>
+      <w:lvlJc w:val="right"/>
+      <w:pPr>
+        <w:ind w:left="6480" w:hanging="180"/>
+      </w:pPr>
+    </w:lvl>
+  </w:abstractNum>
+  <w:abstractNum w:abstractNumId="1" w15:restartNumberingAfterBreak="0">
+    <w:nsid w:val="32AF1F0E"/>
+    <w:multiLevelType w:val="hybridMultilevel"/>
+    <w:tmpl w:val="04C40ABE"/>
+    <w:lvl w:ilvl="0" w:tplc="0416000F">
+      <w:start w:val="1"/>
+      <w:numFmt w:val="decimal"/>
+      <w:lvlText w:val="%1."/>
+      <w:lvlJc w:val="left"/>
+      <w:pPr>
+        <w:ind w:left="720" w:hanging="360"/>
+      </w:pPr>
+    </w:lvl>
+    <w:lvl w:ilvl="1" w:tplc="04160019" w:tentative="1">
+      <w:start w:val="1"/>
+      <w:numFmt w:val="lowerLetter"/>
+      <w:lvlText w:val="%2."/>
+      <w:lvlJc w:val="left"/>
+      <w:pPr>
+        <w:ind w:left="1440" w:hanging="360"/>
+      </w:pPr>
+    </w:lvl>
+    <w:lvl w:ilvl="2" w:tplc="0416001B" w:tentative="1">
+      <w:start w:val="1"/>
+      <w:numFmt w:val="lowerRoman"/>
+      <w:lvlText w:val="%3."/>
+      <w:lvlJc w:val="right"/>
+      <w:pPr>
+        <w:ind w:left="2160" w:hanging="180"/>
+      </w:pPr>
+    </w:lvl>
+    <w:lvl w:ilvl="3" w:tplc="0416000F" w:tentative="1">
+      <w:start w:val="1"/>
+      <w:numFmt w:val="decimal"/>
+      <w:lvlText w:val="%4."/>
+      <w:lvlJc w:val="left"/>
+      <w:pPr>
+        <w:ind w:left="2880" w:hanging="360"/>
+      </w:pPr>
+    </w:lvl>
+    <w:lvl w:ilvl="4" w:tplc="04160019" w:tentative="1">
+      <w:start w:val="1"/>
+      <w:numFmt w:val="lowerLetter"/>
+      <w:lvlText w:val="%5."/>
+      <w:lvlJc w:val="left"/>
+      <w:pPr>
+        <w:ind w:left="3600" w:hanging="360"/>
+      </w:pPr>
+    </w:lvl>
+    <w:lvl w:ilvl="5" w:tplc="0416001B" w:tentative="1">
+      <w:start w:val="1"/>
+      <w:numFmt w:val="lowerRoman"/>
+      <w:lvlText w:val="%6."/>
+      <w:lvlJc w:val="right"/>
+      <w:pPr>
+        <w:ind w:left="4320" w:hanging="180"/>
+      </w:pPr>
+    </w:lvl>
+    <w:lvl w:ilvl="6" w:tplc="0416000F" w:tentative="1">
+      <w:start w:val="1"/>
+      <w:numFmt w:val="decimal"/>
+      <w:lvlText w:val="%7."/>
+      <w:lvlJc w:val="left"/>
+      <w:pPr>
+        <w:ind w:left="5040" w:hanging="360"/>
+      </w:pPr>
+    </w:lvl>
+    <w:lvl w:ilvl="7" w:tplc="04160019" w:tentative="1">
+      <w:start w:val="1"/>
+      <w:numFmt w:val="lowerLetter"/>
+      <w:lvlText w:val="%8."/>
+      <w:lvlJc w:val="left"/>
+      <w:pPr>
+        <w:ind w:left="5760" w:hanging="360"/>
+      </w:pPr>
+    </w:lvl>
+    <w:lvl w:ilvl="8" w:tplc="0416001B" w:tentative="1">
+      <w:start w:val="1"/>
+      <w:numFmt w:val="lowerRoman"/>
+      <w:lvlText w:val="%9."/>
+      <w:lvlJc w:val="right"/>
+      <w:pPr>
+        <w:ind w:left="6480" w:hanging="180"/>
+      </w:pPr>
+    </w:lvl>
+  </w:abstractNum>
+  <w:abstractNum w:abstractNumId="2" w15:restartNumberingAfterBreak="0">
     <w:nsid w:val="5B10429E"/>
     <w:multiLevelType w:val="hybridMultilevel"/>
     <w:tmpl w:val="EF260E84"/>
@@ -149,8 +959,106 @@
       </w:pPr>
     </w:lvl>
   </w:abstractNum>
+  <w:abstractNum w:abstractNumId="3" w15:restartNumberingAfterBreak="0">
+    <w:nsid w:val="78AE7D72"/>
+    <w:multiLevelType w:val="hybridMultilevel"/>
+    <w:tmpl w:val="DF7E8A80"/>
+    <w:lvl w:ilvl="0" w:tplc="B3B0DEDC">
+      <w:start w:val="1"/>
+      <w:numFmt w:val="decimal"/>
+      <w:lvlText w:val="%1."/>
+      <w:lvlJc w:val="left"/>
+      <w:pPr>
+        <w:ind w:left="720" w:hanging="360"/>
+      </w:pPr>
+      <w:rPr>
+        <w:rFonts w:hint="default"/>
+      </w:rPr>
+    </w:lvl>
+    <w:lvl w:ilvl="1" w:tplc="04160019" w:tentative="1">
+      <w:start w:val="1"/>
+      <w:numFmt w:val="lowerLetter"/>
+      <w:lvlText w:val="%2."/>
+      <w:lvlJc w:val="left"/>
+      <w:pPr>
+        <w:ind w:left="1440" w:hanging="360"/>
+      </w:pPr>
+    </w:lvl>
+    <w:lvl w:ilvl="2" w:tplc="0416001B" w:tentative="1">
+      <w:start w:val="1"/>
+      <w:numFmt w:val="lowerRoman"/>
+      <w:lvlText w:val="%3."/>
+      <w:lvlJc w:val="right"/>
+      <w:pPr>
+        <w:ind w:left="2160" w:hanging="180"/>
+      </w:pPr>
+    </w:lvl>
+    <w:lvl w:ilvl="3" w:tplc="0416000F" w:tentative="1">
+      <w:start w:val="1"/>
+      <w:numFmt w:val="decimal"/>
+      <w:lvlText w:val="%4."/>
+      <w:lvlJc w:val="left"/>
+      <w:pPr>
+        <w:ind w:left="2880" w:hanging="360"/>
+      </w:pPr>
+    </w:lvl>
+    <w:lvl w:ilvl="4" w:tplc="04160019" w:tentative="1">
+      <w:start w:val="1"/>
+      <w:numFmt w:val="lowerLetter"/>
+      <w:lvlText w:val="%5."/>
+      <w:lvlJc w:val="left"/>
+      <w:pPr>
+        <w:ind w:left="3600" w:hanging="360"/>
+      </w:pPr>
+    </w:lvl>
+    <w:lvl w:ilvl="5" w:tplc="0416001B" w:tentative="1">
+      <w:start w:val="1"/>
+      <w:numFmt w:val="lowerRoman"/>
+      <w:lvlText w:val="%6."/>
+      <w:lvlJc w:val="right"/>
+      <w:pPr>
+        <w:ind w:left="4320" w:hanging="180"/>
+      </w:pPr>
+    </w:lvl>
+    <w:lvl w:ilvl="6" w:tplc="0416000F" w:tentative="1">
+      <w:start w:val="1"/>
+      <w:numFmt w:val="decimal"/>
+      <w:lvlText w:val="%7."/>
+      <w:lvlJc w:val="left"/>
+      <w:pPr>
+        <w:ind w:left="5040" w:hanging="360"/>
+      </w:pPr>
+    </w:lvl>
+    <w:lvl w:ilvl="7" w:tplc="04160019" w:tentative="1">
+      <w:start w:val="1"/>
+      <w:numFmt w:val="lowerLetter"/>
+      <w:lvlText w:val="%8."/>
+      <w:lvlJc w:val="left"/>
+      <w:pPr>
+        <w:ind w:left="5760" w:hanging="360"/>
+      </w:pPr>
+    </w:lvl>
+    <w:lvl w:ilvl="8" w:tplc="0416001B" w:tentative="1">
+      <w:start w:val="1"/>
+      <w:numFmt w:val="lowerRoman"/>
+      <w:lvlText w:val="%9."/>
+      <w:lvlJc w:val="right"/>
+      <w:pPr>
+        <w:ind w:left="6480" w:hanging="180"/>
+      </w:pPr>
+    </w:lvl>
+  </w:abstractNum>
   <w:num w:numId="1">
+    <w:abstractNumId w:val="2"/>
+  </w:num>
+  <w:num w:numId="2">
+    <w:abstractNumId w:val="1"/>
+  </w:num>
+  <w:num w:numId="3">
     <w:abstractNumId w:val="0"/>
+  </w:num>
+  <w:num w:numId="4">
+    <w:abstractNumId w:val="3"/>
   </w:num>
 </w:numbering>
 </file>
@@ -649,6 +1557,17 @@
       <w:szCs w:val="32"/>
     </w:rPr>
   </w:style>
+  <w:style w:type="paragraph" w:styleId="PargrafodaLista">
+    <w:name w:val="List Paragraph"/>
+    <w:basedOn w:val="Normal"/>
+    <w:uiPriority w:val="34"/>
+    <w:qFormat/>
+    <w:rsid w:val="00476E91"/>
+    <w:pPr>
+      <w:ind w:left="720"/>
+      <w:contextualSpacing/>
+    </w:pPr>
+  </w:style>
 </w:styles>
 </file>
 

</xml_diff>